<commit_message>
Added a quick hack that will notify the user when the application expires at the end of April. It's not a great solution and the app will still operate after that date but with strange behaviour. This will be fixed properly in the future.
</commit_message>
<xml_diff>
--- a/Test Cases.docx
+++ b/Test Cases.docx
@@ -310,15 +310,21 @@
           <w:p>
             <w:pPr>
               <w:jc w:val="center"/>
-              <w:rPr>
-                <w:b/>
-              </w:rPr>
             </w:pPr>
             <w:r>
               <w:rPr>
                 <w:b/>
               </w:rPr>
               <w:t>Pass/Fail:</w:t>
+            </w:r>
+            <w:r>
+              <w:rPr>
+                <w:b/>
+              </w:rPr>
+              <w:t xml:space="preserve"> </w:t>
+            </w:r>
+            <w:r>
+              <w:t>Pass</w:t>
             </w:r>
           </w:p>
         </w:tc>
@@ -505,15 +511,21 @@
           <w:p>
             <w:pPr>
               <w:jc w:val="center"/>
-              <w:rPr>
-                <w:b/>
-              </w:rPr>
             </w:pPr>
             <w:r>
               <w:rPr>
                 <w:b/>
               </w:rPr>
               <w:t>Pass/Fail:</w:t>
+            </w:r>
+            <w:r>
+              <w:rPr>
+                <w:b/>
+              </w:rPr>
+              <w:t xml:space="preserve"> </w:t>
+            </w:r>
+            <w:r>
+              <w:t>Pass</w:t>
             </w:r>
           </w:p>
         </w:tc>
@@ -700,15 +712,21 @@
           <w:p>
             <w:pPr>
               <w:jc w:val="center"/>
-              <w:rPr>
-                <w:b/>
-              </w:rPr>
             </w:pPr>
             <w:r>
               <w:rPr>
                 <w:b/>
               </w:rPr>
               <w:t>Pass/Fail:</w:t>
+            </w:r>
+            <w:r>
+              <w:rPr>
+                <w:b/>
+              </w:rPr>
+              <w:t xml:space="preserve"> </w:t>
+            </w:r>
+            <w:r>
+              <w:t>Pass</w:t>
             </w:r>
           </w:p>
         </w:tc>
@@ -907,15 +925,21 @@
           <w:p>
             <w:pPr>
               <w:jc w:val="center"/>
-              <w:rPr>
-                <w:b/>
-              </w:rPr>
             </w:pPr>
             <w:r>
               <w:rPr>
                 <w:b/>
               </w:rPr>
               <w:t>Pass/Fail:</w:t>
+            </w:r>
+            <w:r>
+              <w:rPr>
+                <w:b/>
+              </w:rPr>
+              <w:t xml:space="preserve"> </w:t>
+            </w:r>
+            <w:r>
+              <w:t>Pass</w:t>
             </w:r>
           </w:p>
         </w:tc>
@@ -1142,15 +1166,21 @@
           <w:p>
             <w:pPr>
               <w:jc w:val="center"/>
-              <w:rPr>
-                <w:b/>
-              </w:rPr>
             </w:pPr>
             <w:r>
               <w:rPr>
                 <w:b/>
               </w:rPr>
               <w:t>Pass/Fail:</w:t>
+            </w:r>
+            <w:r>
+              <w:rPr>
+                <w:b/>
+              </w:rPr>
+              <w:t xml:space="preserve"> </w:t>
+            </w:r>
+            <w:r>
+              <w:t>Pass</w:t>
             </w:r>
           </w:p>
         </w:tc>
@@ -1353,15 +1383,21 @@
           <w:p>
             <w:pPr>
               <w:jc w:val="center"/>
-              <w:rPr>
-                <w:b/>
-              </w:rPr>
             </w:pPr>
             <w:r>
               <w:rPr>
                 <w:b/>
               </w:rPr>
               <w:t>Pass/Fail:</w:t>
+            </w:r>
+            <w:r>
+              <w:rPr>
+                <w:b/>
+              </w:rPr>
+              <w:t xml:space="preserve"> </w:t>
+            </w:r>
+            <w:r>
+              <w:t>Pass</w:t>
             </w:r>
           </w:p>
         </w:tc>
@@ -1596,15 +1632,21 @@
           <w:p>
             <w:pPr>
               <w:jc w:val="center"/>
-              <w:rPr>
-                <w:b/>
-              </w:rPr>
             </w:pPr>
             <w:r>
               <w:rPr>
                 <w:b/>
               </w:rPr>
               <w:t>Pass/Fail:</w:t>
+            </w:r>
+            <w:r>
+              <w:rPr>
+                <w:b/>
+              </w:rPr>
+              <w:t xml:space="preserve"> </w:t>
+            </w:r>
+            <w:r>
+              <w:t>Pass</w:t>
             </w:r>
           </w:p>
         </w:tc>
@@ -1839,15 +1881,21 @@
           <w:p>
             <w:pPr>
               <w:jc w:val="center"/>
-              <w:rPr>
-                <w:b/>
-              </w:rPr>
             </w:pPr>
             <w:r>
               <w:rPr>
                 <w:b/>
               </w:rPr>
               <w:t>Pass/Fail:</w:t>
+            </w:r>
+            <w:r>
+              <w:rPr>
+                <w:b/>
+              </w:rPr>
+              <w:t xml:space="preserve"> </w:t>
+            </w:r>
+            <w:r>
+              <w:t>Pass</w:t>
             </w:r>
           </w:p>
         </w:tc>
@@ -2111,15 +2159,21 @@
           <w:p>
             <w:pPr>
               <w:jc w:val="center"/>
-              <w:rPr>
-                <w:b/>
-              </w:rPr>
             </w:pPr>
             <w:r>
               <w:rPr>
                 <w:b/>
               </w:rPr>
               <w:t>Pass/Fail:</w:t>
+            </w:r>
+            <w:r>
+              <w:rPr>
+                <w:b/>
+              </w:rPr>
+              <w:t xml:space="preserve"> </w:t>
+            </w:r>
+            <w:r>
+              <w:t>Pass</w:t>
             </w:r>
           </w:p>
         </w:tc>
@@ -2274,15 +2328,21 @@
           <w:p>
             <w:pPr>
               <w:jc w:val="center"/>
-              <w:rPr>
-                <w:b/>
-              </w:rPr>
             </w:pPr>
             <w:r>
               <w:rPr>
                 <w:b/>
               </w:rPr>
               <w:t>Pass/Fail:</w:t>
+            </w:r>
+            <w:r>
+              <w:rPr>
+                <w:b/>
+              </w:rPr>
+              <w:t xml:space="preserve"> </w:t>
+            </w:r>
+            <w:r>
+              <w:t>Pass</w:t>
             </w:r>
           </w:p>
         </w:tc>
@@ -2429,15 +2489,21 @@
           <w:p>
             <w:pPr>
               <w:jc w:val="center"/>
-              <w:rPr>
-                <w:b/>
-              </w:rPr>
             </w:pPr>
             <w:r>
               <w:rPr>
                 <w:b/>
               </w:rPr>
               <w:t>Pass/Fail:</w:t>
+            </w:r>
+            <w:r>
+              <w:rPr>
+                <w:b/>
+              </w:rPr>
+              <w:t xml:space="preserve"> </w:t>
+            </w:r>
+            <w:r>
+              <w:t>Pass</w:t>
             </w:r>
           </w:p>
         </w:tc>
@@ -2584,15 +2650,21 @@
           <w:p>
             <w:pPr>
               <w:jc w:val="center"/>
-              <w:rPr>
-                <w:b/>
-              </w:rPr>
             </w:pPr>
             <w:r>
               <w:rPr>
                 <w:b/>
               </w:rPr>
               <w:t>Pass/Fail:</w:t>
+            </w:r>
+            <w:r>
+              <w:rPr>
+                <w:b/>
+              </w:rPr>
+              <w:t xml:space="preserve"> </w:t>
+            </w:r>
+            <w:r>
+              <w:t>Pass</w:t>
             </w:r>
           </w:p>
         </w:tc>
@@ -2683,6 +2755,9 @@
               </w:rPr>
               <w:t xml:space="preserve"> </w:t>
             </w:r>
+            <w:r>
+              <w:t>Pass</w:t>
+            </w:r>
           </w:p>
           <w:p>
             <w:pPr>
@@ -2741,15 +2816,21 @@
           <w:p>
             <w:pPr>
               <w:jc w:val="center"/>
-              <w:rPr>
-                <w:b/>
-              </w:rPr>
             </w:pPr>
             <w:r>
               <w:rPr>
                 <w:b/>
               </w:rPr>
               <w:t>Pass/Fail:</w:t>
+            </w:r>
+            <w:r>
+              <w:rPr>
+                <w:b/>
+              </w:rPr>
+              <w:t xml:space="preserve"> </w:t>
+            </w:r>
+            <w:r>
+              <w:t>Pass</w:t>
             </w:r>
           </w:p>
         </w:tc>
@@ -2896,15 +2977,21 @@
           <w:p>
             <w:pPr>
               <w:jc w:val="center"/>
-              <w:rPr>
-                <w:b/>
-              </w:rPr>
             </w:pPr>
             <w:r>
               <w:rPr>
                 <w:b/>
               </w:rPr>
               <w:t>Pass/Fail:</w:t>
+            </w:r>
+            <w:r>
+              <w:rPr>
+                <w:b/>
+              </w:rPr>
+              <w:t xml:space="preserve"> </w:t>
+            </w:r>
+            <w:r>
+              <w:t>Pass</w:t>
             </w:r>
           </w:p>
         </w:tc>
@@ -3296,9 +3383,6 @@
           <w:p>
             <w:pPr>
               <w:jc w:val="center"/>
-              <w:rPr>
-                <w:b/>
-              </w:rPr>
             </w:pPr>
             <w:r>
               <w:rPr>
@@ -3306,6 +3390,15 @@
               </w:rPr>
               <w:lastRenderedPageBreak/>
               <w:t>Pass/Fail:</w:t>
+            </w:r>
+            <w:r>
+              <w:rPr>
+                <w:b/>
+              </w:rPr>
+              <w:t xml:space="preserve"> </w:t>
+            </w:r>
+            <w:r>
+              <w:t>Pass</w:t>
             </w:r>
           </w:p>
         </w:tc>
@@ -3870,15 +3963,21 @@
           <w:p>
             <w:pPr>
               <w:jc w:val="center"/>
-              <w:rPr>
-                <w:b/>
-              </w:rPr>
             </w:pPr>
             <w:r>
               <w:rPr>
                 <w:b/>
               </w:rPr>
               <w:t>Pass/Fail:</w:t>
+            </w:r>
+            <w:r>
+              <w:rPr>
+                <w:b/>
+              </w:rPr>
+              <w:t xml:space="preserve"> </w:t>
+            </w:r>
+            <w:r>
+              <w:t>Pass</w:t>
             </w:r>
           </w:p>
         </w:tc>
@@ -4228,9 +4327,6 @@
           <w:p>
             <w:pPr>
               <w:jc w:val="center"/>
-              <w:rPr>
-                <w:b/>
-              </w:rPr>
             </w:pPr>
             <w:r>
               <w:rPr>
@@ -4238,6 +4334,15 @@
               </w:rPr>
               <w:lastRenderedPageBreak/>
               <w:t>Pass/Fail:</w:t>
+            </w:r>
+            <w:r>
+              <w:rPr>
+                <w:b/>
+              </w:rPr>
+              <w:t xml:space="preserve"> </w:t>
+            </w:r>
+            <w:r>
+              <w:t>Pass</w:t>
             </w:r>
           </w:p>
         </w:tc>
@@ -4392,15 +4497,21 @@
           <w:p>
             <w:pPr>
               <w:jc w:val="center"/>
-              <w:rPr>
-                <w:b/>
-              </w:rPr>
             </w:pPr>
             <w:r>
               <w:rPr>
                 <w:b/>
               </w:rPr>
               <w:t>Pass/Fail:</w:t>
+            </w:r>
+            <w:r>
+              <w:rPr>
+                <w:b/>
+              </w:rPr>
+              <w:t xml:space="preserve"> </w:t>
+            </w:r>
+            <w:r>
+              <w:t>Pass</w:t>
             </w:r>
           </w:p>
         </w:tc>
@@ -4555,15 +4666,21 @@
           <w:p>
             <w:pPr>
               <w:jc w:val="center"/>
-              <w:rPr>
-                <w:b/>
-              </w:rPr>
             </w:pPr>
             <w:r>
               <w:rPr>
                 <w:b/>
               </w:rPr>
               <w:t>Pass/Fail:</w:t>
+            </w:r>
+            <w:r>
+              <w:rPr>
+                <w:b/>
+              </w:rPr>
+              <w:t xml:space="preserve"> </w:t>
+            </w:r>
+            <w:r>
+              <w:t>Pass</w:t>
             </w:r>
           </w:p>
         </w:tc>
@@ -4705,7 +4822,13 @@
               <w:jc w:val="center"/>
             </w:pPr>
             <w:r>
-              <w:t>Date reads November 1, 2015</w:t>
+              <w:t xml:space="preserve">Date reads </w:t>
+            </w:r>
+            <w:r>
+              <w:t>October</w:t>
+            </w:r>
+            <w:r>
+              <w:t xml:space="preserve"> 1, 2015</w:t>
             </w:r>
           </w:p>
           <w:p>
@@ -4726,15 +4849,21 @@
           <w:p>
             <w:pPr>
               <w:jc w:val="center"/>
-              <w:rPr>
-                <w:b/>
-              </w:rPr>
             </w:pPr>
             <w:r>
               <w:rPr>
                 <w:b/>
               </w:rPr>
               <w:t>Pass/Fail:</w:t>
+            </w:r>
+            <w:r>
+              <w:rPr>
+                <w:b/>
+              </w:rPr>
+              <w:t xml:space="preserve"> </w:t>
+            </w:r>
+            <w:r>
+              <w:t>Pass</w:t>
             </w:r>
           </w:p>
         </w:tc>
@@ -4889,15 +5018,21 @@
           <w:p>
             <w:pPr>
               <w:jc w:val="center"/>
-              <w:rPr>
-                <w:b/>
-              </w:rPr>
             </w:pPr>
             <w:r>
               <w:rPr>
                 <w:b/>
               </w:rPr>
               <w:t>Pass/Fail:</w:t>
+            </w:r>
+            <w:r>
+              <w:rPr>
+                <w:b/>
+              </w:rPr>
+              <w:t xml:space="preserve"> </w:t>
+            </w:r>
+            <w:r>
+              <w:t>Pass</w:t>
             </w:r>
           </w:p>
         </w:tc>
@@ -5077,15 +5212,21 @@
           <w:p>
             <w:pPr>
               <w:jc w:val="center"/>
-              <w:rPr>
-                <w:b/>
-              </w:rPr>
             </w:pPr>
             <w:r>
               <w:rPr>
                 <w:b/>
               </w:rPr>
               <w:t>Pass/Fail:</w:t>
+            </w:r>
+            <w:r>
+              <w:rPr>
+                <w:b/>
+              </w:rPr>
+              <w:t xml:space="preserve"> </w:t>
+            </w:r>
+            <w:r>
+              <w:t>Pass</w:t>
             </w:r>
           </w:p>
         </w:tc>
@@ -5240,15 +5381,21 @@
           <w:p>
             <w:pPr>
               <w:jc w:val="center"/>
-              <w:rPr>
-                <w:b/>
-              </w:rPr>
             </w:pPr>
             <w:r>
               <w:rPr>
                 <w:b/>
               </w:rPr>
               <w:t>Pass/Fail:</w:t>
+            </w:r>
+            <w:r>
+              <w:rPr>
+                <w:b/>
+              </w:rPr>
+              <w:t xml:space="preserve"> </w:t>
+            </w:r>
+            <w:r>
+              <w:t>Pass</w:t>
             </w:r>
           </w:p>
         </w:tc>
@@ -5419,9 +5566,6 @@
           <w:p>
             <w:pPr>
               <w:jc w:val="center"/>
-              <w:rPr>
-                <w:b/>
-              </w:rPr>
             </w:pPr>
             <w:r>
               <w:rPr>
@@ -5429,6 +5573,14 @@
               </w:rPr>
               <w:t>Pass/Fail:</w:t>
             </w:r>
+            <w:r>
+              <w:rPr>
+                <w:b/>
+              </w:rPr>
+              <w:t xml:space="preserve"> </w:t>
+            </w:r>
+            <w:bookmarkStart w:id="0" w:name="_GoBack"/>
+            <w:bookmarkEnd w:id="0"/>
           </w:p>
         </w:tc>
       </w:tr>
@@ -5875,10 +6027,7 @@
               <w:jc w:val="center"/>
             </w:pPr>
             <w:r>
-              <w:t xml:space="preserve">Set Clock to </w:t>
-            </w:r>
-            <w:r>
-              <w:t>January 1, 2016</w:t>
+              <w:t>Set Clock to January 1, 2016</w:t>
             </w:r>
           </w:p>
           <w:p>
@@ -5931,13 +6080,7 @@
               <w:jc w:val="center"/>
             </w:pPr>
             <w:r>
-              <w:t xml:space="preserve">Open program. A charge list for </w:t>
-            </w:r>
-            <w:r>
-              <w:t>January 1, 2016</w:t>
-            </w:r>
-            <w:r>
-              <w:t xml:space="preserve"> will be available. </w:t>
+              <w:t xml:space="preserve">Open program. A charge list for January 1, 2016 will be available. </w:t>
             </w:r>
           </w:p>
         </w:tc>
@@ -5965,10 +6108,7 @@
       </w:tr>
     </w:tbl>
     <w:p/>
-    <w:p>
-      <w:bookmarkStart w:id="0" w:name="_GoBack"/>
-      <w:bookmarkEnd w:id="0"/>
-    </w:p>
+    <w:p/>
     <w:sectPr>
       <w:pgSz w:w="11906" w:h="16838"/>
       <w:pgMar w:top="1440" w:right="1440" w:bottom="1440" w:left="1440" w:header="708" w:footer="708" w:gutter="0"/>

</xml_diff>

<commit_message>
Fixed all references to DateTime.Now to be DateTime.Today to fix a bunch of ArgumentOutOfRangeExceptions because of the time element introduced by DateTime.Now. DateTime.Today has no time element and works better with DateTimePicker objects that are only for picking dates.
ChargeList.cs
Fixed a bug where blank notes were being written to disk which was later causing loading errors

Form1.cs
Switched the order in which DateTimePicker object dates are changed and tune lists are written when an automatic save at midnight occurs.
</commit_message>
<xml_diff>
--- a/Test Cases.docx
+++ b/Test Cases.docx
@@ -5579,8 +5579,9 @@
               </w:rPr>
               <w:t xml:space="preserve"> </w:t>
             </w:r>
-            <w:bookmarkStart w:id="0" w:name="_GoBack"/>
-            <w:bookmarkEnd w:id="0"/>
+            <w:r>
+              <w:t>Pass</w:t>
+            </w:r>
           </w:p>
         </w:tc>
       </w:tr>
@@ -5750,15 +5751,21 @@
           <w:p>
             <w:pPr>
               <w:jc w:val="center"/>
-              <w:rPr>
-                <w:b/>
-              </w:rPr>
             </w:pPr>
             <w:r>
               <w:rPr>
                 <w:b/>
               </w:rPr>
               <w:t>Pass/Fail:</w:t>
+            </w:r>
+            <w:r>
+              <w:rPr>
+                <w:b/>
+              </w:rPr>
+              <w:t xml:space="preserve"> </w:t>
+            </w:r>
+            <w:r>
+              <w:t>Pass</w:t>
             </w:r>
           </w:p>
         </w:tc>
@@ -5858,6 +5865,8 @@
             <w:r>
               <w:t>Set Clock to December 31, 2015</w:t>
             </w:r>
+            <w:bookmarkStart w:id="0" w:name="_GoBack"/>
+            <w:bookmarkEnd w:id="0"/>
           </w:p>
           <w:p>
             <w:pPr>

</xml_diff>